<commit_message>
Cleaning up a bit, adding some more histories
</commit_message>
<xml_diff>
--- a/user_story_base.docx
+++ b/user_story_base.docx
@@ -331,13 +331,7 @@
           </w:tcPr>
           <w:p>
             <w:r>
-              <w:t>j</w:t>
-            </w:r>
-            <w:r>
-              <w:t xml:space="preserve">átékot </w:t>
-            </w:r>
-            <w:r>
-              <w:t>betölteni</w:t>
+              <w:t>játékot betölteni</w:t>
             </w:r>
           </w:p>
         </w:tc>
@@ -373,10 +367,7 @@
           </w:tcPr>
           <w:p>
             <w:r>
-              <w:t>betöltés</w:t>
-            </w:r>
-            <w:r>
-              <w:t xml:space="preserve"> menüpontot választott</w:t>
+              <w:t>betöltés menüpontot választott</w:t>
             </w:r>
             <w:r>
               <w:t>am</w:t>
@@ -479,10 +470,7 @@
           </w:tcPr>
           <w:p>
             <w:r>
-              <w:t>betöltés</w:t>
-            </w:r>
-            <w:r>
-              <w:t xml:space="preserve"> menüpontot választott</w:t>
+              <w:t>betöltés menüpontot választott</w:t>
             </w:r>
             <w:r>
               <w:t>am</w:t>
@@ -617,7 +605,7 @@
           </w:tcPr>
           <w:p>
             <w:r>
-              <w:t>meg akarom nézni a készítők nevét</w:t>
+              <w:t>megnézni a készítők nevét</w:t>
             </w:r>
           </w:p>
         </w:tc>
@@ -717,10 +705,7 @@
           </w:tcPr>
           <w:p>
             <w:r>
-              <w:t>a</w:t>
-            </w:r>
-            <w:r>
-              <w:t xml:space="preserve"> készítők nevét látom</w:t>
+              <w:t>a készítők nevét látom</w:t>
             </w:r>
           </w:p>
         </w:tc>
@@ -790,7 +775,13 @@
           </w:tcPr>
           <w:p>
             <w:r>
-              <w:t>zónát akarok kijelölni</w:t>
+              <w:t>zónát</w:t>
+            </w:r>
+            <w:r>
+              <w:t xml:space="preserve"> </w:t>
+            </w:r>
+            <w:r>
+              <w:t>kijelölni</w:t>
             </w:r>
           </w:p>
         </w:tc>
@@ -826,19 +817,7 @@
           </w:tcPr>
           <w:p>
             <w:r>
-              <w:t>zónák</w:t>
-            </w:r>
-            <w:r>
-              <w:t xml:space="preserve"> menüpont</w:t>
-            </w:r>
-            <w:r>
-              <w:t xml:space="preserve">ból </w:t>
-            </w:r>
-            <w:r>
-              <w:t>választott</w:t>
-            </w:r>
-            <w:r>
-              <w:t>am</w:t>
+              <w:t>zónák menüpontból választottam</w:t>
             </w:r>
           </w:p>
         </w:tc>
@@ -870,10 +849,7 @@
           </w:tcPr>
           <w:p>
             <w:r>
-              <w:t>játék folyamatban</w:t>
-            </w:r>
-            <w:r>
-              <w:t xml:space="preserve">, rákattintottam egy </w:t>
+              <w:t xml:space="preserve">játék folyamatban, rákattintottam egy </w:t>
             </w:r>
             <w:r>
               <w:t xml:space="preserve">úttal összekötött </w:t>
@@ -917,10 +893,7 @@
               <w:t>z adott</w:t>
             </w:r>
             <w:r>
-              <w:t xml:space="preserve"> </w:t>
-            </w:r>
-            <w:r>
-              <w:t>zóna ki lesz jelölve</w:t>
+              <w:t xml:space="preserve"> zóna ki lesz jelölve</w:t>
             </w:r>
           </w:p>
         </w:tc>
@@ -988,10 +961,7 @@
           </w:tcPr>
           <w:p>
             <w:r>
-              <w:t>játék folyamatban</w:t>
-            </w:r>
-            <w:r>
-              <w:t>, egy már meglévő zónára kattintottam</w:t>
+              <w:t>játék folyamatban, egy már meglévő zónára kattintottam</w:t>
             </w:r>
           </w:p>
         </w:tc>
@@ -1097,10 +1067,7 @@
           </w:tcPr>
           <w:p>
             <w:r>
-              <w:t xml:space="preserve">játék folyamatban, </w:t>
-            </w:r>
-            <w:r>
-              <w:t>úttal nem összekötött általános helyre kattintok</w:t>
+              <w:t>játék folyamatban, úttal nem összekötött általános helyre kattintok</w:t>
             </w:r>
           </w:p>
         </w:tc>
@@ -1197,10 +1164,13 @@
           </w:tcPr>
           <w:p>
             <w:r>
-              <w:t>zón</w:t>
-            </w:r>
-            <w:r>
-              <w:t>a tulajdonságait akarom megtudni</w:t>
+              <w:t>zóna tulajdonságait</w:t>
+            </w:r>
+            <w:r>
+              <w:t xml:space="preserve"> </w:t>
+            </w:r>
+            <w:r>
+              <w:t>megtudni</w:t>
             </w:r>
           </w:p>
         </w:tc>
@@ -1236,16 +1206,7 @@
           </w:tcPr>
           <w:p>
             <w:r>
-              <w:t>zóná</w:t>
-            </w:r>
-            <w:r>
-              <w:t>ra</w:t>
-            </w:r>
-            <w:r>
-              <w:t xml:space="preserve"> </w:t>
-            </w:r>
-            <w:r>
-              <w:t>kattintottam</w:t>
+              <w:t>zónára kattintottam</w:t>
             </w:r>
           </w:p>
         </w:tc>
@@ -1315,10 +1276,7 @@
               <w:t>z adott</w:t>
             </w:r>
             <w:r>
-              <w:t xml:space="preserve"> zóna </w:t>
-            </w:r>
-            <w:r>
-              <w:t>információi meg lesznek jelenítve</w:t>
+              <w:t xml:space="preserve"> zóna információi meg lesznek jelenítve</w:t>
             </w:r>
           </w:p>
         </w:tc>
@@ -1392,7 +1350,7 @@
           </w:tcPr>
           <w:p>
             <w:r>
-              <w:t>kiszolgáló épületet akarok építeni</w:t>
+              <w:t>kiszolgáló épületet építeni</w:t>
             </w:r>
           </w:p>
         </w:tc>
@@ -1678,13 +1636,7 @@
           </w:tcPr>
           <w:p>
             <w:r>
-              <w:t xml:space="preserve">játék folyamatban, rákattintottam egy úttal </w:t>
-            </w:r>
-            <w:r>
-              <w:t xml:space="preserve">nem </w:t>
-            </w:r>
-            <w:r>
-              <w:t>összekötött általános területre</w:t>
+              <w:t>játék folyamatban, rákattintottam egy úttal nem összekötött általános területre</w:t>
             </w:r>
           </w:p>
         </w:tc>
@@ -1798,13 +1750,7 @@
           </w:tcPr>
           <w:p>
             <w:r>
-              <w:t>utat</w:t>
-            </w:r>
-            <w:r>
-              <w:t xml:space="preserve"> akarok </w:t>
-            </w:r>
-            <w:r>
-              <w:t>építeni</w:t>
+              <w:t>utat építeni</w:t>
             </w:r>
           </w:p>
         </w:tc>
@@ -1840,10 +1786,7 @@
           </w:tcPr>
           <w:p>
             <w:r>
-              <w:t>épületek</w:t>
-            </w:r>
-            <w:r>
-              <w:t xml:space="preserve"> menüpontból választottam</w:t>
+              <w:t>épületek menüpontból választottam</w:t>
             </w:r>
           </w:p>
         </w:tc>
@@ -1875,10 +1818,7 @@
           </w:tcPr>
           <w:p>
             <w:r>
-              <w:t xml:space="preserve">játék folyamatban, </w:t>
-            </w:r>
-            <w:r>
-              <w:t>meglévő út mellé kattintottam</w:t>
+              <w:t>játék folyamatban, meglévő út mellé kattintottam</w:t>
             </w:r>
           </w:p>
         </w:tc>
@@ -1910,16 +1850,7 @@
           </w:tcPr>
           <w:p>
             <w:r>
-              <w:t>a</w:t>
-            </w:r>
-            <w:r>
-              <w:t>z</w:t>
-            </w:r>
-            <w:r>
-              <w:t xml:space="preserve"> </w:t>
-            </w:r>
-            <w:r>
-              <w:t>út felépül</w:t>
+              <w:t>az út felépül</w:t>
             </w:r>
           </w:p>
         </w:tc>
@@ -1987,13 +1918,7 @@
           </w:tcPr>
           <w:p>
             <w:r>
-              <w:t xml:space="preserve">játék folyamatban, </w:t>
-            </w:r>
-            <w:r>
-              <w:t xml:space="preserve">nem </w:t>
-            </w:r>
-            <w:r>
-              <w:t>meglévő út mellé kattintottam</w:t>
+              <w:t>játék folyamatban, nem meglévő út mellé kattintottam</w:t>
             </w:r>
           </w:p>
         </w:tc>
@@ -2091,10 +2016,7 @@
           </w:tcPr>
           <w:p>
             <w:r>
-              <w:t xml:space="preserve">utat akarok </w:t>
-            </w:r>
-            <w:r>
-              <w:t>bontani</w:t>
+              <w:t>utat bontani</w:t>
             </w:r>
           </w:p>
         </w:tc>
@@ -2130,10 +2052,7 @@
           </w:tcPr>
           <w:p>
             <w:r>
-              <w:t xml:space="preserve">bontás </w:t>
-            </w:r>
-            <w:r>
-              <w:t>menüpontból választottam</w:t>
+              <w:t>bontás menüpontból választottam</w:t>
             </w:r>
           </w:p>
         </w:tc>
@@ -2265,16 +2184,7 @@
           </w:tcPr>
           <w:p>
             <w:r>
-              <w:t>játék folyamatban, meglévő ú</w:t>
-            </w:r>
-            <w:r>
-              <w:t>tra</w:t>
-            </w:r>
-            <w:r>
-              <w:t xml:space="preserve"> kattintottam</w:t>
-            </w:r>
-            <w:r>
-              <w:t>, összeköttetések nem sérülnek</w:t>
+              <w:t>játék folyamatban, meglévő útra kattintottam, összeköttetések nem sérülnek</w:t>
             </w:r>
           </w:p>
         </w:tc>
@@ -2306,10 +2216,7 @@
           </w:tcPr>
           <w:p>
             <w:r>
-              <w:t>az út</w:t>
-            </w:r>
-            <w:r>
-              <w:t xml:space="preserve"> eltűnik</w:t>
+              <w:t>az út eltűnik</w:t>
             </w:r>
           </w:p>
         </w:tc>
@@ -2377,13 +2284,7 @@
           </w:tcPr>
           <w:p>
             <w:r>
-              <w:t>játék folyamatban, meglévő útra kattintottam, összeköttetések</w:t>
-            </w:r>
-            <w:r>
-              <w:t xml:space="preserve"> </w:t>
-            </w:r>
-            <w:r>
-              <w:t>sérülnek</w:t>
+              <w:t>játék folyamatban, meglévő útra kattintottam, összeköttetések sérülnek</w:t>
             </w:r>
           </w:p>
         </w:tc>
@@ -2480,11 +2381,14 @@
           </w:tcPr>
           <w:p>
             <w:r>
+              <w:t>megtudni</w:t>
+            </w:r>
+            <w:r>
+              <w:t xml:space="preserve"> a </w:t>
+            </w:r>
+            <w:r>
               <w:t>statisztikáim</w:t>
             </w:r>
-            <w:r>
-              <w:t xml:space="preserve"> akarom megtudni</w:t>
-            </w:r>
           </w:p>
         </w:tc>
       </w:tr>
@@ -2519,10 +2423,7 @@
           </w:tcPr>
           <w:p>
             <w:r>
-              <w:t>statisztikák menüre</w:t>
-            </w:r>
-            <w:r>
-              <w:t xml:space="preserve"> kattintottam</w:t>
+              <w:t>statisztikák menüre kattintottam</w:t>
             </w:r>
           </w:p>
         </w:tc>
@@ -2586,10 +2487,982 @@
           </w:tcPr>
           <w:p>
             <w:r>
-              <w:t xml:space="preserve">a statisztikák </w:t>
-            </w:r>
-            <w:r>
-              <w:t>meg lesznek jelenítve</w:t>
+              <w:t>a statisztikák meg lesznek jelenítve</w:t>
+            </w:r>
+          </w:p>
+        </w:tc>
+      </w:tr>
+    </w:tbl>
+    <w:p/>
+    <w:tbl>
+      <w:tblPr>
+        <w:tblStyle w:val="Rcsostblzat"/>
+        <w:tblW w:w="0" w:type="auto"/>
+        <w:tblLook w:val="04A0" w:firstRow="1" w:lastRow="0" w:firstColumn="1" w:lastColumn="0" w:noHBand="0" w:noVBand="1"/>
+      </w:tblPr>
+      <w:tblGrid>
+        <w:gridCol w:w="1132"/>
+        <w:gridCol w:w="1133"/>
+        <w:gridCol w:w="2265"/>
+      </w:tblGrid>
+      <w:tr>
+        <w:trPr>
+          <w:trHeight w:val="79"/>
+        </w:trPr>
+        <w:tc>
+          <w:tcPr>
+            <w:tcW w:w="2265" w:type="dxa"/>
+            <w:gridSpan w:val="2"/>
+          </w:tcPr>
+          <w:p>
+            <w:r>
+              <w:t>AS A</w:t>
+            </w:r>
+          </w:p>
+        </w:tc>
+        <w:tc>
+          <w:tcPr>
+            <w:tcW w:w="2265" w:type="dxa"/>
+          </w:tcPr>
+          <w:p>
+            <w:r>
+              <w:t>játékos</w:t>
+            </w:r>
+          </w:p>
+        </w:tc>
+      </w:tr>
+      <w:tr>
+        <w:trPr>
+          <w:trHeight w:val="78"/>
+        </w:trPr>
+        <w:tc>
+          <w:tcPr>
+            <w:tcW w:w="2265" w:type="dxa"/>
+            <w:gridSpan w:val="2"/>
+          </w:tcPr>
+          <w:p>
+            <w:r>
+              <w:t>I WANT TO</w:t>
+            </w:r>
+          </w:p>
+        </w:tc>
+        <w:tc>
+          <w:tcPr>
+            <w:tcW w:w="2265" w:type="dxa"/>
+          </w:tcPr>
+          <w:p>
+            <w:r>
+              <w:t>adót változtatni</w:t>
+            </w:r>
+          </w:p>
+        </w:tc>
+      </w:tr>
+      <w:tr>
+        <w:trPr>
+          <w:trHeight w:val="413"/>
+        </w:trPr>
+        <w:tc>
+          <w:tcPr>
+            <w:tcW w:w="1132" w:type="dxa"/>
+            <w:vMerge w:val="restart"/>
+          </w:tcPr>
+          <w:p>
+            <w:r>
+              <w:t>1</w:t>
+            </w:r>
+          </w:p>
+        </w:tc>
+        <w:tc>
+          <w:tcPr>
+            <w:tcW w:w="1133" w:type="dxa"/>
+          </w:tcPr>
+          <w:p>
+            <w:r>
+              <w:t>GIVEN</w:t>
+            </w:r>
+          </w:p>
+        </w:tc>
+        <w:tc>
+          <w:tcPr>
+            <w:tcW w:w="2265" w:type="dxa"/>
+          </w:tcPr>
+          <w:p>
+            <w:r>
+              <w:t>adók menüre kattintottam</w:t>
+            </w:r>
+          </w:p>
+        </w:tc>
+      </w:tr>
+      <w:tr>
+        <w:trPr>
+          <w:trHeight w:val="413"/>
+        </w:trPr>
+        <w:tc>
+          <w:tcPr>
+            <w:tcW w:w="1132" w:type="dxa"/>
+            <w:vMerge/>
+          </w:tcPr>
+          <w:p/>
+        </w:tc>
+        <w:tc>
+          <w:tcPr>
+            <w:tcW w:w="1133" w:type="dxa"/>
+          </w:tcPr>
+          <w:p>
+            <w:r>
+              <w:t>WHEN</w:t>
+            </w:r>
+          </w:p>
+        </w:tc>
+        <w:tc>
+          <w:tcPr>
+            <w:tcW w:w="2265" w:type="dxa"/>
+          </w:tcPr>
+          <w:p>
+            <w:r>
+              <w:t>a játék folyamatban</w:t>
+            </w:r>
+          </w:p>
+        </w:tc>
+      </w:tr>
+      <w:tr>
+        <w:trPr>
+          <w:trHeight w:val="413"/>
+        </w:trPr>
+        <w:tc>
+          <w:tcPr>
+            <w:tcW w:w="1132" w:type="dxa"/>
+            <w:vMerge/>
+          </w:tcPr>
+          <w:p/>
+        </w:tc>
+        <w:tc>
+          <w:tcPr>
+            <w:tcW w:w="1133" w:type="dxa"/>
+          </w:tcPr>
+          <w:p>
+            <w:r>
+              <w:t>THEN</w:t>
+            </w:r>
+          </w:p>
+        </w:tc>
+        <w:tc>
+          <w:tcPr>
+            <w:tcW w:w="2265" w:type="dxa"/>
+          </w:tcPr>
+          <w:p>
+            <w:r>
+              <w:t>az adó a kívánt értékre módosul</w:t>
+            </w:r>
+          </w:p>
+        </w:tc>
+      </w:tr>
+    </w:tbl>
+    <w:p/>
+    <w:p>
+      <w:r>
+        <w:br w:type="page"/>
+      </w:r>
+    </w:p>
+    <w:tbl>
+      <w:tblPr>
+        <w:tblStyle w:val="Rcsostblzat"/>
+        <w:tblW w:w="0" w:type="auto"/>
+        <w:tblLook w:val="04A0" w:firstRow="1" w:lastRow="0" w:firstColumn="1" w:lastColumn="0" w:noHBand="0" w:noVBand="1"/>
+      </w:tblPr>
+      <w:tblGrid>
+        <w:gridCol w:w="1132"/>
+        <w:gridCol w:w="1133"/>
+        <w:gridCol w:w="2265"/>
+      </w:tblGrid>
+      <w:tr>
+        <w:trPr>
+          <w:trHeight w:val="79"/>
+        </w:trPr>
+        <w:tc>
+          <w:tcPr>
+            <w:tcW w:w="2265" w:type="dxa"/>
+            <w:gridSpan w:val="2"/>
+          </w:tcPr>
+          <w:p>
+            <w:r>
+              <w:lastRenderedPageBreak/>
+              <w:t>AS A</w:t>
+            </w:r>
+          </w:p>
+        </w:tc>
+        <w:tc>
+          <w:tcPr>
+            <w:tcW w:w="2265" w:type="dxa"/>
+          </w:tcPr>
+          <w:p>
+            <w:r>
+              <w:t>játékos</w:t>
+            </w:r>
+          </w:p>
+        </w:tc>
+      </w:tr>
+      <w:tr>
+        <w:trPr>
+          <w:trHeight w:val="78"/>
+        </w:trPr>
+        <w:tc>
+          <w:tcPr>
+            <w:tcW w:w="2265" w:type="dxa"/>
+            <w:gridSpan w:val="2"/>
+          </w:tcPr>
+          <w:p>
+            <w:r>
+              <w:t>I WANT TO</w:t>
+            </w:r>
+          </w:p>
+        </w:tc>
+        <w:tc>
+          <w:tcPr>
+            <w:tcW w:w="2265" w:type="dxa"/>
+          </w:tcPr>
+          <w:p>
+            <w:r>
+              <w:t>elmenteni a játékot</w:t>
+            </w:r>
+          </w:p>
+        </w:tc>
+      </w:tr>
+      <w:tr>
+        <w:trPr>
+          <w:trHeight w:val="413"/>
+        </w:trPr>
+        <w:tc>
+          <w:tcPr>
+            <w:tcW w:w="1132" w:type="dxa"/>
+            <w:vMerge w:val="restart"/>
+          </w:tcPr>
+          <w:p>
+            <w:r>
+              <w:t>1</w:t>
+            </w:r>
+          </w:p>
+        </w:tc>
+        <w:tc>
+          <w:tcPr>
+            <w:tcW w:w="1133" w:type="dxa"/>
+          </w:tcPr>
+          <w:p>
+            <w:r>
+              <w:t>GIVEN</w:t>
+            </w:r>
+          </w:p>
+        </w:tc>
+        <w:tc>
+          <w:tcPr>
+            <w:tcW w:w="2265" w:type="dxa"/>
+          </w:tcPr>
+          <w:p>
+            <w:r>
+              <w:t>a mentés menüpontra kattintottam</w:t>
+            </w:r>
+          </w:p>
+        </w:tc>
+      </w:tr>
+      <w:tr>
+        <w:trPr>
+          <w:trHeight w:val="413"/>
+        </w:trPr>
+        <w:tc>
+          <w:tcPr>
+            <w:tcW w:w="1132" w:type="dxa"/>
+            <w:vMerge/>
+          </w:tcPr>
+          <w:p/>
+        </w:tc>
+        <w:tc>
+          <w:tcPr>
+            <w:tcW w:w="1133" w:type="dxa"/>
+          </w:tcPr>
+          <w:p>
+            <w:r>
+              <w:t>WHEN</w:t>
+            </w:r>
+          </w:p>
+        </w:tc>
+        <w:tc>
+          <w:tcPr>
+            <w:tcW w:w="2265" w:type="dxa"/>
+          </w:tcPr>
+          <w:p>
+            <w:r>
+              <w:t>játék folyamatban</w:t>
+            </w:r>
+          </w:p>
+        </w:tc>
+      </w:tr>
+      <w:tr>
+        <w:trPr>
+          <w:trHeight w:val="413"/>
+        </w:trPr>
+        <w:tc>
+          <w:tcPr>
+            <w:tcW w:w="1132" w:type="dxa"/>
+            <w:vMerge/>
+          </w:tcPr>
+          <w:p/>
+        </w:tc>
+        <w:tc>
+          <w:tcPr>
+            <w:tcW w:w="1133" w:type="dxa"/>
+          </w:tcPr>
+          <w:p>
+            <w:r>
+              <w:t>THEN</w:t>
+            </w:r>
+          </w:p>
+        </w:tc>
+        <w:tc>
+          <w:tcPr>
+            <w:tcW w:w="2265" w:type="dxa"/>
+          </w:tcPr>
+          <w:p>
+            <w:r>
+              <w:t>a játék elmentődik, erről értesít</w:t>
+            </w:r>
+          </w:p>
+        </w:tc>
+      </w:tr>
+      <w:tr>
+        <w:trPr>
+          <w:trHeight w:val="525"/>
+        </w:trPr>
+        <w:tc>
+          <w:tcPr>
+            <w:tcW w:w="1132" w:type="dxa"/>
+            <w:vMerge w:val="restart"/>
+          </w:tcPr>
+          <w:p>
+            <w:r>
+              <w:t>2</w:t>
+            </w:r>
+          </w:p>
+        </w:tc>
+        <w:tc>
+          <w:tcPr>
+            <w:tcW w:w="1133" w:type="dxa"/>
+          </w:tcPr>
+          <w:p>
+            <w:r>
+              <w:t>GIVEN</w:t>
+            </w:r>
+          </w:p>
+        </w:tc>
+        <w:tc>
+          <w:tcPr>
+            <w:tcW w:w="2265" w:type="dxa"/>
+          </w:tcPr>
+          <w:p>
+            <w:r>
+              <w:t>a mentés menüpontra kattintottam</w:t>
+            </w:r>
+          </w:p>
+        </w:tc>
+      </w:tr>
+      <w:tr>
+        <w:trPr>
+          <w:trHeight w:val="523"/>
+        </w:trPr>
+        <w:tc>
+          <w:tcPr>
+            <w:tcW w:w="1132" w:type="dxa"/>
+            <w:vMerge/>
+          </w:tcPr>
+          <w:p/>
+        </w:tc>
+        <w:tc>
+          <w:tcPr>
+            <w:tcW w:w="1133" w:type="dxa"/>
+          </w:tcPr>
+          <w:p>
+            <w:r>
+              <w:t>WHEN</w:t>
+            </w:r>
+          </w:p>
+        </w:tc>
+        <w:tc>
+          <w:tcPr>
+            <w:tcW w:w="2265" w:type="dxa"/>
+          </w:tcPr>
+          <w:p>
+            <w:r>
+              <w:t>nincs játék folyamatban</w:t>
+            </w:r>
+          </w:p>
+        </w:tc>
+      </w:tr>
+      <w:tr>
+        <w:trPr>
+          <w:trHeight w:val="523"/>
+        </w:trPr>
+        <w:tc>
+          <w:tcPr>
+            <w:tcW w:w="1132" w:type="dxa"/>
+            <w:vMerge/>
+          </w:tcPr>
+          <w:p/>
+        </w:tc>
+        <w:tc>
+          <w:tcPr>
+            <w:tcW w:w="1133" w:type="dxa"/>
+          </w:tcPr>
+          <w:p>
+            <w:r>
+              <w:t>THEN</w:t>
+            </w:r>
+          </w:p>
+        </w:tc>
+        <w:tc>
+          <w:tcPr>
+            <w:tcW w:w="2265" w:type="dxa"/>
+          </w:tcPr>
+          <w:p>
+            <w:r>
+              <w:t>nem történik mentés, hibaüzenet</w:t>
+            </w:r>
+          </w:p>
+        </w:tc>
+      </w:tr>
+    </w:tbl>
+    <w:p/>
+    <w:tbl>
+      <w:tblPr>
+        <w:tblStyle w:val="Rcsostblzat"/>
+        <w:tblW w:w="0" w:type="auto"/>
+        <w:tblLook w:val="04A0" w:firstRow="1" w:lastRow="0" w:firstColumn="1" w:lastColumn="0" w:noHBand="0" w:noVBand="1"/>
+      </w:tblPr>
+      <w:tblGrid>
+        <w:gridCol w:w="1132"/>
+        <w:gridCol w:w="1133"/>
+        <w:gridCol w:w="2265"/>
+      </w:tblGrid>
+      <w:tr>
+        <w:trPr>
+          <w:trHeight w:val="79"/>
+        </w:trPr>
+        <w:tc>
+          <w:tcPr>
+            <w:tcW w:w="2265" w:type="dxa"/>
+            <w:gridSpan w:val="2"/>
+          </w:tcPr>
+          <w:p>
+            <w:r>
+              <w:t>AS A</w:t>
+            </w:r>
+          </w:p>
+        </w:tc>
+        <w:tc>
+          <w:tcPr>
+            <w:tcW w:w="2265" w:type="dxa"/>
+          </w:tcPr>
+          <w:p>
+            <w:r>
+              <w:t>játékos</w:t>
+            </w:r>
+          </w:p>
+        </w:tc>
+      </w:tr>
+      <w:tr>
+        <w:trPr>
+          <w:trHeight w:val="78"/>
+        </w:trPr>
+        <w:tc>
+          <w:tcPr>
+            <w:tcW w:w="2265" w:type="dxa"/>
+            <w:gridSpan w:val="2"/>
+          </w:tcPr>
+          <w:p>
+            <w:r>
+              <w:t>I WANT TO</w:t>
+            </w:r>
+          </w:p>
+        </w:tc>
+        <w:tc>
+          <w:tcPr>
+            <w:tcW w:w="2265" w:type="dxa"/>
+          </w:tcPr>
+          <w:p>
+            <w:r>
+              <w:t>kilépni a játékból</w:t>
+            </w:r>
+          </w:p>
+        </w:tc>
+      </w:tr>
+      <w:tr>
+        <w:trPr>
+          <w:trHeight w:val="413"/>
+        </w:trPr>
+        <w:tc>
+          <w:tcPr>
+            <w:tcW w:w="1132" w:type="dxa"/>
+            <w:vMerge w:val="restart"/>
+          </w:tcPr>
+          <w:p>
+            <w:r>
+              <w:t>1</w:t>
+            </w:r>
+          </w:p>
+        </w:tc>
+        <w:tc>
+          <w:tcPr>
+            <w:tcW w:w="1133" w:type="dxa"/>
+          </w:tcPr>
+          <w:p>
+            <w:r>
+              <w:t>GIVEN</w:t>
+            </w:r>
+          </w:p>
+        </w:tc>
+        <w:tc>
+          <w:tcPr>
+            <w:tcW w:w="2265" w:type="dxa"/>
+          </w:tcPr>
+          <w:p>
+            <w:r>
+              <w:t>a kilépés</w:t>
+            </w:r>
+            <w:r>
+              <w:t xml:space="preserve"> menüpontot választottam</w:t>
+            </w:r>
+          </w:p>
+        </w:tc>
+      </w:tr>
+      <w:tr>
+        <w:trPr>
+          <w:trHeight w:val="413"/>
+        </w:trPr>
+        <w:tc>
+          <w:tcPr>
+            <w:tcW w:w="1132" w:type="dxa"/>
+            <w:vMerge/>
+          </w:tcPr>
+          <w:p/>
+        </w:tc>
+        <w:tc>
+          <w:tcPr>
+            <w:tcW w:w="1133" w:type="dxa"/>
+          </w:tcPr>
+          <w:p>
+            <w:r>
+              <w:t>WHEN</w:t>
+            </w:r>
+          </w:p>
+        </w:tc>
+        <w:tc>
+          <w:tcPr>
+            <w:tcW w:w="2265" w:type="dxa"/>
+          </w:tcPr>
+          <w:p>
+            <w:r>
+              <w:t>nincs játék folyamatban</w:t>
+            </w:r>
+          </w:p>
+        </w:tc>
+      </w:tr>
+      <w:tr>
+        <w:trPr>
+          <w:trHeight w:val="413"/>
+        </w:trPr>
+        <w:tc>
+          <w:tcPr>
+            <w:tcW w:w="1132" w:type="dxa"/>
+            <w:vMerge/>
+          </w:tcPr>
+          <w:p/>
+        </w:tc>
+        <w:tc>
+          <w:tcPr>
+            <w:tcW w:w="1133" w:type="dxa"/>
+          </w:tcPr>
+          <w:p>
+            <w:r>
+              <w:t>THEN</w:t>
+            </w:r>
+          </w:p>
+        </w:tc>
+        <w:tc>
+          <w:tcPr>
+            <w:tcW w:w="2265" w:type="dxa"/>
+          </w:tcPr>
+          <w:p>
+            <w:r>
+              <w:t xml:space="preserve">a program </w:t>
+            </w:r>
+            <w:r>
+              <w:t>bezáródik</w:t>
+            </w:r>
+          </w:p>
+        </w:tc>
+      </w:tr>
+      <w:tr>
+        <w:trPr>
+          <w:trHeight w:val="525"/>
+        </w:trPr>
+        <w:tc>
+          <w:tcPr>
+            <w:tcW w:w="1132" w:type="dxa"/>
+            <w:vMerge w:val="restart"/>
+          </w:tcPr>
+          <w:p>
+            <w:r>
+              <w:t>2</w:t>
+            </w:r>
+          </w:p>
+        </w:tc>
+        <w:tc>
+          <w:tcPr>
+            <w:tcW w:w="1133" w:type="dxa"/>
+          </w:tcPr>
+          <w:p>
+            <w:r>
+              <w:t>GIVEN</w:t>
+            </w:r>
+          </w:p>
+        </w:tc>
+        <w:tc>
+          <w:tcPr>
+            <w:tcW w:w="2265" w:type="dxa"/>
+          </w:tcPr>
+          <w:p>
+            <w:r>
+              <w:t xml:space="preserve">a kilépés </w:t>
+            </w:r>
+            <w:r>
+              <w:t>menüpontot választottam</w:t>
+            </w:r>
+          </w:p>
+        </w:tc>
+      </w:tr>
+      <w:tr>
+        <w:trPr>
+          <w:trHeight w:val="523"/>
+        </w:trPr>
+        <w:tc>
+          <w:tcPr>
+            <w:tcW w:w="1132" w:type="dxa"/>
+            <w:vMerge/>
+          </w:tcPr>
+          <w:p/>
+        </w:tc>
+        <w:tc>
+          <w:tcPr>
+            <w:tcW w:w="1133" w:type="dxa"/>
+          </w:tcPr>
+          <w:p>
+            <w:r>
+              <w:t>WHEN</w:t>
+            </w:r>
+          </w:p>
+        </w:tc>
+        <w:tc>
+          <w:tcPr>
+            <w:tcW w:w="2265" w:type="dxa"/>
+          </w:tcPr>
+          <w:p>
+            <w:r>
+              <w:t>játék folyamatban</w:t>
+            </w:r>
+          </w:p>
+        </w:tc>
+      </w:tr>
+      <w:tr>
+        <w:trPr>
+          <w:trHeight w:val="523"/>
+        </w:trPr>
+        <w:tc>
+          <w:tcPr>
+            <w:tcW w:w="1132" w:type="dxa"/>
+            <w:vMerge/>
+          </w:tcPr>
+          <w:p/>
+        </w:tc>
+        <w:tc>
+          <w:tcPr>
+            <w:tcW w:w="1133" w:type="dxa"/>
+          </w:tcPr>
+          <w:p>
+            <w:r>
+              <w:t>THEN</w:t>
+            </w:r>
+          </w:p>
+        </w:tc>
+        <w:tc>
+          <w:tcPr>
+            <w:tcW w:w="2265" w:type="dxa"/>
+          </w:tcPr>
+          <w:p>
+            <w:r>
+              <w:t>a program megkérdezi, mentjük-e az állást. majd bezáródik</w:t>
+            </w:r>
+          </w:p>
+        </w:tc>
+      </w:tr>
+    </w:tbl>
+    <w:p/>
+    <w:tbl>
+      <w:tblPr>
+        <w:tblStyle w:val="Rcsostblzat"/>
+        <w:tblW w:w="0" w:type="auto"/>
+        <w:tblLook w:val="04A0" w:firstRow="1" w:lastRow="0" w:firstColumn="1" w:lastColumn="0" w:noHBand="0" w:noVBand="1"/>
+      </w:tblPr>
+      <w:tblGrid>
+        <w:gridCol w:w="1132"/>
+        <w:gridCol w:w="1133"/>
+        <w:gridCol w:w="2265"/>
+      </w:tblGrid>
+      <w:tr>
+        <w:trPr>
+          <w:trHeight w:val="79"/>
+        </w:trPr>
+        <w:tc>
+          <w:tcPr>
+            <w:tcW w:w="2265" w:type="dxa"/>
+            <w:gridSpan w:val="2"/>
+          </w:tcPr>
+          <w:p>
+            <w:r>
+              <w:t>AS A</w:t>
+            </w:r>
+          </w:p>
+        </w:tc>
+        <w:tc>
+          <w:tcPr>
+            <w:tcW w:w="2265" w:type="dxa"/>
+          </w:tcPr>
+          <w:p>
+            <w:r>
+              <w:t>játékos</w:t>
+            </w:r>
+          </w:p>
+        </w:tc>
+      </w:tr>
+      <w:tr>
+        <w:trPr>
+          <w:trHeight w:val="78"/>
+        </w:trPr>
+        <w:tc>
+          <w:tcPr>
+            <w:tcW w:w="2265" w:type="dxa"/>
+            <w:gridSpan w:val="2"/>
+          </w:tcPr>
+          <w:p>
+            <w:r>
+              <w:t>I WANT TO</w:t>
+            </w:r>
+          </w:p>
+        </w:tc>
+        <w:tc>
+          <w:tcPr>
+            <w:tcW w:w="2265" w:type="dxa"/>
+          </w:tcPr>
+          <w:p>
+            <w:r>
+              <w:t>időt állítani</w:t>
+            </w:r>
+          </w:p>
+        </w:tc>
+      </w:tr>
+      <w:tr>
+        <w:trPr>
+          <w:trHeight w:val="413"/>
+        </w:trPr>
+        <w:tc>
+          <w:tcPr>
+            <w:tcW w:w="1132" w:type="dxa"/>
+            <w:vMerge w:val="restart"/>
+          </w:tcPr>
+          <w:p>
+            <w:r>
+              <w:t>1</w:t>
+            </w:r>
+          </w:p>
+        </w:tc>
+        <w:tc>
+          <w:tcPr>
+            <w:tcW w:w="1133" w:type="dxa"/>
+          </w:tcPr>
+          <w:p>
+            <w:r>
+              <w:t>GIVEN</w:t>
+            </w:r>
+          </w:p>
+        </w:tc>
+        <w:tc>
+          <w:tcPr>
+            <w:tcW w:w="2265" w:type="dxa"/>
+          </w:tcPr>
+          <w:p>
+            <w:r>
+              <w:t>az idő módosító gombra kattintottam</w:t>
+            </w:r>
+          </w:p>
+        </w:tc>
+      </w:tr>
+      <w:tr>
+        <w:trPr>
+          <w:trHeight w:val="413"/>
+        </w:trPr>
+        <w:tc>
+          <w:tcPr>
+            <w:tcW w:w="1132" w:type="dxa"/>
+            <w:vMerge/>
+          </w:tcPr>
+          <w:p/>
+        </w:tc>
+        <w:tc>
+          <w:tcPr>
+            <w:tcW w:w="1133" w:type="dxa"/>
+          </w:tcPr>
+          <w:p>
+            <w:r>
+              <w:t>WHEN</w:t>
+            </w:r>
+          </w:p>
+        </w:tc>
+        <w:tc>
+          <w:tcPr>
+            <w:tcW w:w="2265" w:type="dxa"/>
+          </w:tcPr>
+          <w:p>
+            <w:r>
+              <w:t>játék folyamatban</w:t>
+            </w:r>
+          </w:p>
+        </w:tc>
+      </w:tr>
+      <w:tr>
+        <w:trPr>
+          <w:trHeight w:val="413"/>
+        </w:trPr>
+        <w:tc>
+          <w:tcPr>
+            <w:tcW w:w="1132" w:type="dxa"/>
+            <w:vMerge/>
+          </w:tcPr>
+          <w:p/>
+        </w:tc>
+        <w:tc>
+          <w:tcPr>
+            <w:tcW w:w="1133" w:type="dxa"/>
+          </w:tcPr>
+          <w:p>
+            <w:r>
+              <w:t>THEN</w:t>
+            </w:r>
+          </w:p>
+        </w:tc>
+        <w:tc>
+          <w:tcPr>
+            <w:tcW w:w="2265" w:type="dxa"/>
+          </w:tcPr>
+          <w:p>
+            <w:r>
+              <w:t>az idő telése a következő fokozatra ugrik</w:t>
+            </w:r>
+          </w:p>
+        </w:tc>
+      </w:tr>
+      <w:tr>
+        <w:trPr>
+          <w:trHeight w:val="525"/>
+        </w:trPr>
+        <w:tc>
+          <w:tcPr>
+            <w:tcW w:w="1132" w:type="dxa"/>
+            <w:vMerge w:val="restart"/>
+          </w:tcPr>
+          <w:p>
+            <w:r>
+              <w:t>2</w:t>
+            </w:r>
+          </w:p>
+        </w:tc>
+        <w:tc>
+          <w:tcPr>
+            <w:tcW w:w="1133" w:type="dxa"/>
+          </w:tcPr>
+          <w:p>
+            <w:r>
+              <w:t>GIVEN</w:t>
+            </w:r>
+          </w:p>
+        </w:tc>
+        <w:tc>
+          <w:tcPr>
+            <w:tcW w:w="2265" w:type="dxa"/>
+          </w:tcPr>
+          <w:p>
+            <w:r>
+              <w:t>az idő megállító gombra nyomtam</w:t>
+            </w:r>
+          </w:p>
+        </w:tc>
+      </w:tr>
+      <w:tr>
+        <w:trPr>
+          <w:trHeight w:val="523"/>
+        </w:trPr>
+        <w:tc>
+          <w:tcPr>
+            <w:tcW w:w="1132" w:type="dxa"/>
+            <w:vMerge/>
+          </w:tcPr>
+          <w:p/>
+        </w:tc>
+        <w:tc>
+          <w:tcPr>
+            <w:tcW w:w="1133" w:type="dxa"/>
+          </w:tcPr>
+          <w:p>
+            <w:r>
+              <w:t>WHEN</w:t>
+            </w:r>
+          </w:p>
+        </w:tc>
+        <w:tc>
+          <w:tcPr>
+            <w:tcW w:w="2265" w:type="dxa"/>
+          </w:tcPr>
+          <w:p>
+            <w:r>
+              <w:t>játék folyamatban</w:t>
+            </w:r>
+          </w:p>
+        </w:tc>
+      </w:tr>
+      <w:tr>
+        <w:trPr>
+          <w:trHeight w:val="523"/>
+        </w:trPr>
+        <w:tc>
+          <w:tcPr>
+            <w:tcW w:w="1132" w:type="dxa"/>
+            <w:vMerge/>
+          </w:tcPr>
+          <w:p/>
+        </w:tc>
+        <w:tc>
+          <w:tcPr>
+            <w:tcW w:w="1133" w:type="dxa"/>
+          </w:tcPr>
+          <w:p>
+            <w:r>
+              <w:t>THEN</w:t>
+            </w:r>
+          </w:p>
+        </w:tc>
+        <w:tc>
+          <w:tcPr>
+            <w:tcW w:w="2265" w:type="dxa"/>
+          </w:tcPr>
+          <w:p>
+            <w:r>
+              <w:t>a játék megáll</w:t>
             </w:r>
           </w:p>
         </w:tc>

</xml_diff>